<commit_message>
uploaded new edited docx files and edited .md files
</commit_message>
<xml_diff>
--- a/docassemble/LRFGuideMe/data/templates/Bad_Conditions.docx
+++ b/docassemble/LRFGuideMe/data/templates/Bad_Conditions.docx
@@ -4,67 +4,154 @@
   <w:body>
     <w:p>
       <w:pPr>
+        <w:pStyle w:val="Heading1"/>
+      </w:pPr>
+      <w:r>
+        <w:t xml:space="preserve">Guide Me:  </w:t>
+      </w:r>
+      <w:r>
+        <w:t>S</w:t>
+      </w:r>
+      <w:r>
+        <w:t>teps you can take</w:t>
+      </w:r>
+      <w:r>
+        <w:t xml:space="preserve"> when…</w:t>
+      </w:r>
+    </w:p>
+    <w:p>
+      <w:pPr>
         <w:pStyle w:val="Heading2"/>
-        <w:numPr>
-          <w:ilvl w:val="1"/>
-          <w:numId w:val="3"/>
-        </w:numPr>
+        <w:sectPr>
+          <w:pgSz w:w="12240" w:h="15840"/>
+          <w:pgMar w:top="720" w:right="1440" w:bottom="1440" w:left="1440" w:header="0" w:footer="0" w:gutter="0"/>
+          <w:cols w:space="720"/>
+          <w:formProt w:val="0"/>
+          <w:docGrid w:linePitch="360" w:charSpace="4096"/>
+        </w:sectPr>
+      </w:pPr>
+      <w:r>
+        <w:t xml:space="preserve">Your </w:t>
+      </w:r>
+      <w:r>
+        <w:t>home has</w:t>
+      </w:r>
+      <w:r>
+        <w:t xml:space="preserve"> bad conditions that need to be fixed</w:t>
+      </w:r>
+    </w:p>
+    <w:p>
+      <w:pPr>
+        <w:pStyle w:val="Heading3"/>
         <w:rPr>
-          <w:rFonts w:hint="eastAsia"/>
-        </w:rPr>
-      </w:pPr>
-      <w:r>
-        <w:rPr>
-          <w:rFonts w:ascii="Arial" w:hAnsi="Arial"/>
-        </w:rPr>
-        <w:t xml:space="preserve">Guide Me:  </w:t>
-      </w:r>
-      <w:r>
-        <w:rPr>
-          <w:rFonts w:ascii="Arial" w:hAnsi="Arial"/>
-        </w:rPr>
-        <w:t>Results</w:t>
-      </w:r>
-    </w:p>
-    <w:p>
-      <w:pPr>
-        <w:pStyle w:val="Heading2"/>
-        <w:numPr>
-          <w:ilvl w:val="1"/>
-          <w:numId w:val="3"/>
-        </w:numPr>
-        <w:rPr>
-          <w:rFonts w:hint="eastAsia"/>
-        </w:rPr>
-      </w:pPr>
-      <w:r>
-        <w:rPr>
-          <w:rFonts w:ascii="Arial" w:hAnsi="Arial"/>
-        </w:rPr>
-        <w:t>I have bad conditions that need to be fixed.</w:t>
-      </w:r>
-    </w:p>
-    <w:p>
-      <w:pPr>
-        <w:rPr>
-          <w:rFonts w:ascii="Arial" w:hAnsi="Arial" w:cs="Arial"/>
-        </w:rPr>
-      </w:pPr>
-      <w:r>
-        <w:rPr>
-          <w:rFonts w:ascii="Arial" w:hAnsi="Arial" w:cs="Arial"/>
+          <w:rFonts w:cs="Arial"/>
           <w:sz w:val="24"/>
           <w:szCs w:val="24"/>
         </w:rPr>
-        <w:t>Here a</w:t>
-      </w:r>
-      <w:r>
-        <w:rPr>
-          <w:rFonts w:ascii="Arial" w:hAnsi="Arial" w:cs="Arial"/>
-          <w:sz w:val="24"/>
-          <w:szCs w:val="24"/>
-        </w:rPr>
-        <w:t>re some steps that you can take</w:t>
+      </w:pPr>
+      <w:r>
+        <w:lastRenderedPageBreak/>
+        <w:t xml:space="preserve">Write </w:t>
+      </w:r>
+      <w:r>
+        <w:t>t</w:t>
+      </w:r>
+      <w:r>
+        <w:t xml:space="preserve">o </w:t>
+      </w:r>
+      <w:r>
+        <w:t>your landlord</w:t>
+      </w:r>
+    </w:p>
+    <w:p>
+      <w:pPr>
+        <w:pStyle w:val="BodyText"/>
+      </w:pPr>
+      <w:r>
+        <w:t>Write a letter to</w:t>
+      </w:r>
+      <w:r>
+        <w:t xml:space="preserve"> your landlord</w:t>
+      </w:r>
+      <w:r>
+        <w:t>. Tell them</w:t>
+      </w:r>
+      <w:r>
+        <w:t xml:space="preserve"> about the bad conditions. It is important </w:t>
+      </w:r>
+      <w:r>
+        <w:t>to write to</w:t>
+      </w:r>
+      <w:r>
+        <w:t xml:space="preserve"> the landlord</w:t>
+      </w:r>
+      <w:r>
+        <w:t>.</w:t>
+      </w:r>
+      <w:r>
+        <w:t xml:space="preserve"> </w:t>
+      </w:r>
+      <w:r>
+        <w:t xml:space="preserve">Sometimes a </w:t>
+      </w:r>
+      <w:r>
+        <w:t xml:space="preserve">landlord claims </w:t>
+      </w:r>
+      <w:r>
+        <w:t>they</w:t>
+      </w:r>
+      <w:r>
+        <w:t xml:space="preserve"> never had notice.</w:t>
+      </w:r>
+      <w:r>
+        <w:t xml:space="preserve"> If you </w:t>
+      </w:r>
+      <w:r>
+        <w:t>write</w:t>
+      </w:r>
+      <w:r>
+        <w:t xml:space="preserve"> to them, put the date on the l</w:t>
+      </w:r>
+      <w:r>
+        <w:t xml:space="preserve">etter and </w:t>
+      </w:r>
+      <w:r>
+        <w:t>keep a copy. You will have proof you gave them notice of the bad conditions.</w:t>
+      </w:r>
+      <w:r>
+        <w:t xml:space="preserve"> </w:t>
+      </w:r>
+    </w:p>
+    <w:p>
+      <w:r>
+        <w:t>See some sample</w:t>
+      </w:r>
+      <w:r>
+        <w:t xml:space="preserve"> Demand for Repair letters</w:t>
+      </w:r>
+      <w:r>
+        <w:t xml:space="preserve">: </w:t>
+      </w:r>
+      <w:r>
+        <w:t>M</w:t>
+      </w:r>
+      <w:r>
+        <w:t>ass</w:t>
+      </w:r>
+      <w:r>
+        <w:t>L</w:t>
+      </w:r>
+      <w:r>
+        <w:t>egal</w:t>
+      </w:r>
+      <w:r>
+        <w:t>H</w:t>
+      </w:r>
+      <w:r>
+        <w:t>elp.org/housing/bad-conditions</w:t>
+      </w:r>
+      <w:r>
+        <w:t>/forms</w:t>
       </w:r>
     </w:p>
     <w:p>
@@ -75,165 +162,43 @@
           <w:numId w:val="3"/>
         </w:numPr>
         <w:rPr>
-          <w:rFonts w:ascii="Arial" w:hAnsi="Arial" w:cs="Arial"/>
+          <w:rFonts w:cs="Arial"/>
           <w:sz w:val="24"/>
           <w:szCs w:val="24"/>
         </w:rPr>
       </w:pPr>
       <w:r>
-        <w:rPr>
-          <w:rFonts w:ascii="Arial" w:hAnsi="Arial"/>
-        </w:rPr>
-        <w:t>Send a Letter t</w:t>
-      </w:r>
-      <w:r>
-        <w:rPr>
-          <w:rFonts w:ascii="Arial" w:hAnsi="Arial"/>
-        </w:rPr>
-        <w:t>o Your Landlord</w:t>
-      </w:r>
-      <w:r>
-        <w:rPr>
-          <w:rFonts w:ascii="Arial" w:hAnsi="Arial"/>
-        </w:rPr>
-        <w:t xml:space="preserve">   </w:t>
-      </w:r>
-    </w:p>
-    <w:p>
-      <w:pPr>
-        <w:pStyle w:val="NoSpacing"/>
-      </w:pPr>
-      <w:r>
-        <w:rPr>
-          <w:rFonts w:ascii="Arial" w:hAnsi="Arial" w:cs="Arial"/>
-          <w:sz w:val="24"/>
-          <w:szCs w:val="24"/>
-        </w:rPr>
-        <w:t xml:space="preserve">First tell your landlord about the bad conditions in writing. It is really important that your notice to the landlord be in writing to protect you in case the landlord later claims </w:t>
-      </w:r>
-      <w:proofErr w:type="gramStart"/>
-      <w:r>
-        <w:rPr>
-          <w:rFonts w:ascii="Arial" w:hAnsi="Arial" w:cs="Arial"/>
-          <w:sz w:val="24"/>
-          <w:szCs w:val="24"/>
-        </w:rPr>
-        <w:t>he or she</w:t>
-      </w:r>
-      <w:proofErr w:type="gramEnd"/>
-      <w:r>
-        <w:rPr>
-          <w:rFonts w:ascii="Arial" w:hAnsi="Arial" w:cs="Arial"/>
-          <w:sz w:val="24"/>
-          <w:szCs w:val="24"/>
-        </w:rPr>
-        <w:t xml:space="preserve"> never had notice. Make sure you put a date on the notice, and keep a copy of what you </w:t>
-      </w:r>
-      <w:proofErr w:type="gramStart"/>
-      <w:r>
-        <w:rPr>
-          <w:rFonts w:ascii="Arial" w:hAnsi="Arial" w:cs="Arial"/>
-          <w:sz w:val="24"/>
-          <w:szCs w:val="24"/>
-        </w:rPr>
-        <w:t>send  for</w:t>
-      </w:r>
-      <w:proofErr w:type="gramEnd"/>
-      <w:r>
-        <w:rPr>
-          <w:rFonts w:ascii="Arial" w:hAnsi="Arial" w:cs="Arial"/>
-          <w:sz w:val="24"/>
-          <w:szCs w:val="24"/>
-        </w:rPr>
-        <w:t xml:space="preserve"> your records.</w:t>
-      </w:r>
-    </w:p>
-    <w:p>
-      <w:pPr>
-        <w:pStyle w:val="NoSpacing"/>
-        <w:rPr>
-          <w:rFonts w:ascii="Arial" w:hAnsi="Arial" w:cs="Arial"/>
-          <w:sz w:val="24"/>
-          <w:szCs w:val="24"/>
-        </w:rPr>
-      </w:pPr>
-    </w:p>
-    <w:p>
-      <w:pPr>
-        <w:pStyle w:val="NoSpacing"/>
-        <w:rPr>
-          <w:rFonts w:ascii="Arial" w:hAnsi="Arial" w:cs="Arial"/>
-          <w:sz w:val="24"/>
-          <w:szCs w:val="24"/>
-        </w:rPr>
-      </w:pPr>
-      <w:r>
-        <w:rPr>
-          <w:rFonts w:ascii="Arial" w:hAnsi="Arial" w:cs="Arial"/>
-          <w:sz w:val="24"/>
-          <w:szCs w:val="24"/>
-        </w:rPr>
-        <w:t>Sample Demand for Repair letters can be found here. https://www.masslegalhelp.org/housing/bad-conditions/forms-shortcut</w:t>
-      </w:r>
-    </w:p>
-    <w:p>
-      <w:pPr>
-        <w:pStyle w:val="NoSpacing"/>
-        <w:rPr>
-          <w:rFonts w:ascii="Arial" w:hAnsi="Arial" w:cs="Arial"/>
-          <w:sz w:val="24"/>
-          <w:szCs w:val="24"/>
-        </w:rPr>
-      </w:pPr>
-    </w:p>
-    <w:p>
-      <w:pPr>
-        <w:pStyle w:val="Heading3"/>
-        <w:numPr>
-          <w:ilvl w:val="2"/>
-          <w:numId w:val="3"/>
-        </w:numPr>
-        <w:rPr>
-          <w:rFonts w:ascii="Arial" w:hAnsi="Arial" w:cs="Arial"/>
-          <w:sz w:val="24"/>
-          <w:szCs w:val="24"/>
-        </w:rPr>
-      </w:pPr>
-      <w:r>
-        <w:rPr>
-          <w:rFonts w:ascii="Arial" w:hAnsi="Arial"/>
-        </w:rPr>
-        <w:t>Get an Inspection</w:t>
-      </w:r>
-      <w:r>
-        <w:rPr>
-          <w:rFonts w:ascii="Arial" w:hAnsi="Arial"/>
-        </w:rPr>
-        <w:t xml:space="preserve"> </w:t>
-      </w:r>
-    </w:p>
-    <w:p>
-      <w:pPr>
-        <w:pStyle w:val="NoSpacing"/>
-      </w:pPr>
-      <w:r>
-        <w:rPr>
-          <w:rFonts w:ascii="Arial" w:hAnsi="Arial" w:cs="Arial"/>
-          <w:sz w:val="24"/>
-          <w:szCs w:val="24"/>
-        </w:rPr>
-        <w:t>If your landlord does not respond to your request to make repairs, you should get an inspection. Every city and town has a Board of Health or Code Enforcement Department that is responsible for making sure that your apartment meets the minimum standards for health and safety contained in the state sanitary code.</w:t>
-      </w:r>
-    </w:p>
-    <w:p>
-      <w:pPr>
-        <w:pStyle w:val="NoSpacing"/>
-        <w:rPr>
-          <w:rFonts w:ascii="Arial" w:hAnsi="Arial" w:cs="Arial"/>
-          <w:sz w:val="24"/>
-          <w:szCs w:val="24"/>
-          <w:u w:val="single"/>
-        </w:rPr>
+        <w:t xml:space="preserve">Get an </w:t>
+      </w:r>
+      <w:r>
+        <w:t>inspection</w:t>
+      </w:r>
+    </w:p>
+    <w:p>
+      <w:pPr>
+        <w:pStyle w:val="BodyText"/>
+      </w:pPr>
+      <w:r>
+        <w:t>If your landlord does not respond to your request to make repairs, get an inspection. Every city and town has a Board of Health or Code Enforcement Department</w:t>
+      </w:r>
+      <w:r>
+        <w:t xml:space="preserve">. This agency </w:t>
+      </w:r>
+      <w:bookmarkStart w:id="0" w:name="_GoBack"/>
+      <w:bookmarkEnd w:id="0"/>
+      <w:r>
+        <w:t xml:space="preserve">is responsible for making sure that your apartment meets the minimum standards for health and safety </w:t>
+      </w:r>
+      <w:r>
+        <w:t xml:space="preserve">described/explained </w:t>
+      </w:r>
+      <w:r>
+        <w:t>in the state sanitary code.</w:t>
+      </w:r>
+    </w:p>
+    <w:p>
+      <w:pPr>
+        <w:pStyle w:val="BodyText"/>
       </w:pPr>
     </w:p>
     <w:p>
@@ -251,142 +216,237 @@
         <w:t>Withhold</w:t>
       </w:r>
       <w:r>
-        <w:t xml:space="preserve"> Rent Only If You Can Save It</w:t>
-      </w:r>
-    </w:p>
-    <w:p>
-      <w:pPr>
-        <w:pStyle w:val="BlockText"/>
+        <w:t xml:space="preserve"> </w:t>
+      </w:r>
+      <w:r>
+        <w:t>rent - o</w:t>
+      </w:r>
+      <w:r>
+        <w:t xml:space="preserve">nly </w:t>
+      </w:r>
+      <w:r>
+        <w:t>i</w:t>
+      </w:r>
+      <w:r>
+        <w:t xml:space="preserve">f </w:t>
+      </w:r>
+      <w:r>
+        <w:t>you can save it</w:t>
+      </w:r>
+    </w:p>
+    <w:p>
+      <w:pPr>
+        <w:pStyle w:val="BodyText"/>
+      </w:pPr>
+      <w:r>
+        <w:t xml:space="preserve">Withholding rent </w:t>
+      </w:r>
+      <w:r>
         <w:rPr>
-          <w:rFonts w:ascii="Arial" w:hAnsi="Arial"/>
+          <w:b/>
         </w:rPr>
-      </w:pPr>
+        <w:t>can</w:t>
+      </w:r>
+      <w:r>
+        <w:t xml:space="preserve"> be </w:t>
+      </w:r>
+      <w:r>
+        <w:t>a good</w:t>
+      </w:r>
+      <w:r>
+        <w:t xml:space="preserve"> way to get your landlord to make repairs.</w:t>
+      </w:r>
+    </w:p>
+    <w:p>
+      <w:pPr>
+        <w:pStyle w:val="BodyText"/>
+      </w:pPr>
+      <w:r>
+        <w:t>Only try this strategy after you have written to your landlord about the bad conditions and gotten an inspection.</w:t>
+      </w:r>
+    </w:p>
+    <w:p>
+      <w:pPr>
+        <w:pStyle w:val="BodyText"/>
+      </w:pPr>
+      <w:r>
+        <w:t>Y</w:t>
+      </w:r>
+      <w:r>
+        <w:t xml:space="preserve">ou need to be careful if you decide to </w:t>
+      </w:r>
+      <w:r>
+        <w:t>withhold your rent</w:t>
+      </w:r>
+      <w:r>
+        <w:t xml:space="preserve">. </w:t>
+      </w:r>
+      <w:r>
+        <w:t xml:space="preserve">Some landlords will turn </w:t>
+      </w:r>
+      <w:r>
+        <w:t xml:space="preserve">it </w:t>
+      </w:r>
+      <w:r>
+        <w:t xml:space="preserve">around and </w:t>
+      </w:r>
+      <w:r>
+        <w:t>try</w:t>
+      </w:r>
+      <w:r>
+        <w:t xml:space="preserve"> to evict you for non</w:t>
+      </w:r>
+      <w:r>
+        <w:t>-</w:t>
+      </w:r>
+      <w:r>
+        <w:t>payment of rent.</w:t>
+      </w:r>
+      <w:r>
+        <w:t xml:space="preserve"> </w:t>
+      </w:r>
+      <w:r>
+        <w:t>But t</w:t>
+      </w:r>
+      <w:r>
+        <w:t>hey</w:t>
+      </w:r>
+      <w:r>
+        <w:t xml:space="preserve"> will not be able to evict you if you withheld your rent</w:t>
+      </w:r>
+      <w:r>
+        <w:t xml:space="preserve"> correctly</w:t>
+      </w:r>
+      <w:r>
+        <w:t>.</w:t>
+      </w:r>
+      <w:r>
+        <w:br w:type="column"/>
+      </w:r>
       <w:r>
         <w:rPr>
-          <w:rFonts w:ascii="Arial" w:eastAsiaTheme="minorHAnsi" w:hAnsi="Arial" w:cs="Arial"/>
+          <w:b/>
         </w:rPr>
-        <w:t xml:space="preserve">Withholding rent can be an effective way to get your landlord to (finally) make the repairs.  However, it also has the potential to upset your landlord and should only be done carefully.  Some landlords will try to turn this around and start proceedings to evict you for non payment of rent. A landlord, however, will </w:t>
-      </w:r>
-      <w:proofErr w:type="gramStart"/>
+        <w:lastRenderedPageBreak/>
+        <w:t>O</w:t>
+      </w:r>
       <w:r>
         <w:rPr>
-          <w:rFonts w:ascii="Arial" w:eastAsiaTheme="minorHAnsi" w:hAnsi="Arial" w:cs="Arial"/>
+          <w:b/>
         </w:rPr>
-        <w:t>not  be</w:t>
-      </w:r>
-      <w:proofErr w:type="gramEnd"/>
-      <w:r>
-        <w:rPr>
-          <w:rFonts w:ascii="Arial" w:eastAsiaTheme="minorHAnsi" w:hAnsi="Arial" w:cs="Arial"/>
-        </w:rPr>
-        <w:t xml:space="preserve"> able to evict you if you have carefully withheld your rent. You should only intentionally withhold your rent if you can meet all of the following conditions:</w:t>
-      </w:r>
-    </w:p>
-    <w:p>
-      <w:pPr>
-        <w:pStyle w:val="NoSpacing"/>
+        <w:t>nly</w:t>
+      </w:r>
+      <w:r>
+        <w:t xml:space="preserve"> withhold your rent if:</w:t>
+      </w:r>
+    </w:p>
+    <w:p>
+      <w:pPr>
+        <w:pStyle w:val="BodyText"/>
         <w:numPr>
           <w:ilvl w:val="0"/>
-          <w:numId w:val="4"/>
+          <w:numId w:val="7"/>
         </w:numPr>
-        <w:rPr>
-          <w:rFonts w:ascii="Arial" w:hAnsi="Arial"/>
-          <w:bCs/>
-          <w:sz w:val="24"/>
-          <w:szCs w:val="24"/>
-        </w:rPr>
-      </w:pPr>
-      <w:r>
-        <w:rPr>
-          <w:rFonts w:ascii="Arial" w:hAnsi="Arial"/>
-          <w:bCs/>
-          <w:sz w:val="24"/>
-          <w:szCs w:val="24"/>
-        </w:rPr>
-        <w:t>The landlord has knowledge of the bad conditions in your apartment.</w:t>
-      </w:r>
-    </w:p>
-    <w:p>
-      <w:pPr>
-        <w:pStyle w:val="NoSpacing"/>
+      </w:pPr>
+      <w:r>
+        <w:t xml:space="preserve">The landlord </w:t>
+      </w:r>
+      <w:r>
+        <w:t>knows about</w:t>
+      </w:r>
+      <w:r>
+        <w:t xml:space="preserve"> </w:t>
+      </w:r>
+      <w:r>
+        <w:t>the bad conditions in your apartment.</w:t>
+      </w:r>
+    </w:p>
+    <w:p>
+      <w:pPr>
+        <w:pStyle w:val="BodyText"/>
         <w:numPr>
           <w:ilvl w:val="0"/>
-          <w:numId w:val="4"/>
+          <w:numId w:val="7"/>
         </w:numPr>
-        <w:rPr>
-          <w:rFonts w:ascii="Arial" w:hAnsi="Arial"/>
-          <w:bCs/>
-          <w:sz w:val="24"/>
-          <w:szCs w:val="24"/>
-        </w:rPr>
-      </w:pPr>
-      <w:r>
-        <w:rPr>
-          <w:rFonts w:ascii="Arial" w:hAnsi="Arial"/>
-          <w:bCs/>
-          <w:sz w:val="24"/>
-          <w:szCs w:val="24"/>
-        </w:rPr>
-        <w:t>You were current with your rent at the time the landlord received knowledge of the defective conditions in your apartment</w:t>
-      </w:r>
-    </w:p>
-    <w:p>
-      <w:pPr>
-        <w:pStyle w:val="NoSpacing"/>
+      </w:pPr>
+      <w:r>
+        <w:t xml:space="preserve">You were current with your rent </w:t>
+      </w:r>
+      <w:r>
+        <w:t>when you wrote to the landlord about the bad</w:t>
+      </w:r>
+      <w:r>
+        <w:t xml:space="preserve"> conditions in your apartment</w:t>
+      </w:r>
+    </w:p>
+    <w:p>
+      <w:pPr>
+        <w:pStyle w:val="BodyText"/>
         <w:numPr>
           <w:ilvl w:val="0"/>
-          <w:numId w:val="4"/>
+          <w:numId w:val="7"/>
         </w:numPr>
-        <w:rPr>
-          <w:rFonts w:ascii="Arial" w:hAnsi="Arial"/>
-          <w:bCs/>
-          <w:sz w:val="24"/>
-          <w:szCs w:val="24"/>
-        </w:rPr>
-      </w:pPr>
-      <w:r>
-        <w:rPr>
-          <w:rFonts w:ascii="Arial" w:hAnsi="Arial"/>
-          <w:bCs/>
-          <w:sz w:val="24"/>
-          <w:szCs w:val="24"/>
-        </w:rPr>
-        <w:t>The defective conditions were not caused by you or anyone in your household or guests</w:t>
-      </w:r>
-    </w:p>
-    <w:p>
-      <w:pPr>
-        <w:pStyle w:val="NoSpacing"/>
+      </w:pPr>
+      <w:r>
+        <w:t xml:space="preserve">No </w:t>
+      </w:r>
+      <w:r>
+        <w:t>one</w:t>
+      </w:r>
+      <w:r>
+        <w:t xml:space="preserve"> in your household </w:t>
+      </w:r>
+      <w:r>
+        <w:t xml:space="preserve">or your guest </w:t>
+      </w:r>
+      <w:r>
+        <w:t>cause</w:t>
+      </w:r>
+      <w:r>
+        <w:t>d</w:t>
+      </w:r>
+      <w:r>
+        <w:t xml:space="preserve"> the bad conditions, a</w:t>
+      </w:r>
+      <w:r>
+        <w:t>nd</w:t>
+      </w:r>
+    </w:p>
+    <w:p>
+      <w:pPr>
+        <w:pStyle w:val="BodyText"/>
         <w:numPr>
           <w:ilvl w:val="0"/>
-          <w:numId w:val="4"/>
+          <w:numId w:val="7"/>
         </w:numPr>
-        <w:rPr>
-          <w:rFonts w:ascii="Arial" w:hAnsi="Arial" w:cs="Arial"/>
-          <w:sz w:val="24"/>
-          <w:szCs w:val="24"/>
-        </w:rPr>
-      </w:pPr>
-      <w:r>
-        <w:rPr>
-          <w:rFonts w:ascii="Arial" w:hAnsi="Arial"/>
-          <w:bCs/>
-          <w:sz w:val="24"/>
-          <w:szCs w:val="24"/>
-        </w:rPr>
-        <w:t>You have the ability to put the withheld rent aside and not spend it.</w:t>
-      </w:r>
-    </w:p>
-    <w:p>
-      <w:pPr>
-        <w:pStyle w:val="NoSpacing"/>
-        <w:rPr>
-          <w:rFonts w:ascii="Arial" w:hAnsi="Arial" w:cs="Arial"/>
-          <w:sz w:val="24"/>
-          <w:szCs w:val="24"/>
-          <w:u w:val="single"/>
-        </w:rPr>
-      </w:pPr>
+      </w:pPr>
+      <w:r>
+        <w:t xml:space="preserve">You </w:t>
+      </w:r>
+      <w:r>
+        <w:t>can save the</w:t>
+      </w:r>
+      <w:r>
+        <w:t xml:space="preserve"> rent </w:t>
+      </w:r>
+      <w:r>
+        <w:t>you withhold separate</w:t>
+      </w:r>
+      <w:r>
+        <w:t>ly</w:t>
+      </w:r>
+      <w:r>
+        <w:t xml:space="preserve"> from your other money </w:t>
+      </w:r>
+      <w:r>
+        <w:t>and</w:t>
+      </w:r>
+      <w:r>
+        <w:t xml:space="preserve"> </w:t>
+      </w:r>
+      <w:r>
+        <w:t>not spend it.</w:t>
+      </w:r>
     </w:p>
     <w:p>
       <w:pPr>
@@ -402,75 +462,33 @@
         </w:rPr>
       </w:pPr>
       <w:r>
-        <w:t>Sue Your Landlord</w:t>
-      </w:r>
-    </w:p>
-    <w:p>
-      <w:pPr>
-        <w:pStyle w:val="NoSpacing"/>
-        <w:rPr>
-          <w:rFonts w:ascii="Arial" w:hAnsi="Arial" w:cs="Arial"/>
-          <w:sz w:val="24"/>
-          <w:szCs w:val="24"/>
-        </w:rPr>
-      </w:pPr>
-    </w:p>
-    <w:p>
-      <w:pPr>
-        <w:pStyle w:val="NoSpacing"/>
-        <w:rPr>
-          <w:rFonts w:ascii="Arial" w:hAnsi="Arial" w:cs="Arial"/>
-          <w:sz w:val="24"/>
-          <w:szCs w:val="24"/>
-        </w:rPr>
-      </w:pPr>
-      <w:r>
-        <w:rPr>
-          <w:rFonts w:ascii="Arial" w:hAnsi="Arial" w:cs="Arial"/>
-          <w:sz w:val="24"/>
-          <w:szCs w:val="24"/>
-        </w:rPr>
-        <w:t xml:space="preserve">Massachusetts has very strong laws that require landlords to make repairs.   Sometimes these laws can result in your right to have you rent abated or reduced – </w:t>
-      </w:r>
-      <w:r>
-        <w:rPr>
-          <w:rFonts w:ascii="Arial" w:hAnsi="Arial" w:cs="Arial"/>
-          <w:sz w:val="24"/>
-          <w:szCs w:val="24"/>
-        </w:rPr>
-        <w:lastRenderedPageBreak/>
-        <w:t xml:space="preserve">even if you are behind on your rent. If your landlord has not been repairing bad conditions, you may be able to sue your landlord for money </w:t>
-      </w:r>
-    </w:p>
-    <w:p>
-      <w:pPr>
-        <w:pStyle w:val="NoSpacing"/>
-        <w:rPr>
-          <w:rFonts w:ascii="Arial" w:hAnsi="Arial" w:cs="Arial"/>
-          <w:sz w:val="24"/>
-          <w:szCs w:val="24"/>
-        </w:rPr>
-      </w:pPr>
-      <w:r>
-        <w:rPr>
-          <w:rFonts w:ascii="Arial" w:hAnsi="Arial" w:cs="Arial"/>
-          <w:sz w:val="24"/>
-          <w:szCs w:val="24"/>
-        </w:rPr>
-        <w:t>Learn more about how to sue your landlord here. (https://www.masslegalhelp.org/housing/lt1-pullout-13-taking-landlord-to-court)</w:t>
-      </w:r>
-    </w:p>
-    <w:p>
-      <w:pPr>
-        <w:pStyle w:val="NoSpacing"/>
-        <w:rPr>
-          <w:rFonts w:ascii="Arial" w:hAnsi="Arial" w:cs="Arial"/>
-          <w:b/>
-          <w:sz w:val="24"/>
-          <w:szCs w:val="24"/>
-          <w:u w:val="single"/>
-        </w:rPr>
-      </w:pPr>
+        <w:t xml:space="preserve">Sue </w:t>
+      </w:r>
+      <w:r>
+        <w:t>your landlord</w:t>
+      </w:r>
+    </w:p>
+    <w:p>
+      <w:pPr>
+        <w:pStyle w:val="BodyText"/>
+      </w:pPr>
+      <w:r>
+        <w:t xml:space="preserve">Massachusetts has strong laws that require landlords to make repairs.   Sometimes these laws can result in your right to have you rent abated or reduced – even if you are behind on your rent. If your landlord has not been repairing bad conditions, you may be able to sue your landlord for money.   </w:t>
+      </w:r>
+      <w:r>
+        <w:t>Learn more about how to sue your landlord</w:t>
+      </w:r>
+      <w:r>
+        <w:t xml:space="preserve">: </w:t>
+      </w:r>
+      <w:hyperlink r:id="rId6" w:history="1">
+        <w:r>
+          <w:rPr>
+            <w:rStyle w:val="Hyperlink"/>
+          </w:rPr>
+          <w:t>MassLegalHelp.org/taking-landlord-to-court</w:t>
+        </w:r>
+      </w:hyperlink>
     </w:p>
     <w:p>
       <w:pPr>
@@ -480,237 +498,198 @@
           <w:numId w:val="2"/>
         </w:numPr>
         <w:rPr>
-          <w:rFonts w:ascii="Arial" w:hAnsi="Arial" w:cs="Arial"/>
+          <w:rFonts w:cs="Arial"/>
           <w:sz w:val="24"/>
           <w:szCs w:val="24"/>
         </w:rPr>
       </w:pPr>
       <w:r>
-        <w:rPr>
-          <w:rFonts w:ascii="Arial" w:hAnsi="Arial"/>
-        </w:rPr>
-        <w:t>Hire a Lawyer</w:t>
-      </w:r>
-      <w:r>
-        <w:rPr>
-          <w:rFonts w:ascii="Arial" w:hAnsi="Arial"/>
-        </w:rPr>
-        <w:t xml:space="preserve">  </w:t>
-      </w:r>
+        <w:t xml:space="preserve">Hire a </w:t>
+      </w:r>
+      <w:r>
+        <w:t xml:space="preserve">lawyer  </w:t>
+      </w:r>
+    </w:p>
+    <w:p>
+      <w:pPr>
+        <w:pStyle w:val="BodyText"/>
+      </w:pPr>
+      <w:r>
+        <w:t>In Massachusetts, many of the laws that require landlords to make repairs also</w:t>
+      </w:r>
+      <w:r>
+        <w:t xml:space="preserve"> require</w:t>
+      </w:r>
+      <w:r>
+        <w:t xml:space="preserve"> the landlord to pay for your </w:t>
+      </w:r>
+      <w:r>
+        <w:t>lawyer,</w:t>
+      </w:r>
+      <w:r>
+        <w:t xml:space="preserve"> if you win your lawsuit.  This is </w:t>
+      </w:r>
+      <w:r>
+        <w:t>called "</w:t>
+      </w:r>
+      <w:r>
+        <w:t>fee shifting.</w:t>
+      </w:r>
+      <w:r>
+        <w:t>"</w:t>
+      </w:r>
+      <w:r>
+        <w:t xml:space="preserve"> </w:t>
+      </w:r>
+      <w:r>
+        <w:t>Y</w:t>
+      </w:r>
+      <w:r>
+        <w:t xml:space="preserve">ou may be able to </w:t>
+      </w:r>
+      <w:proofErr w:type="gramStart"/>
+      <w:r>
+        <w:t>get</w:t>
+      </w:r>
+      <w:proofErr w:type="gramEnd"/>
+      <w:r>
+        <w:t xml:space="preserve"> a lawyer to represent you </w:t>
+      </w:r>
+      <w:r>
+        <w:t xml:space="preserve">and </w:t>
+      </w:r>
+      <w:r>
+        <w:t xml:space="preserve">you </w:t>
+      </w:r>
+      <w:r>
+        <w:t>not have to pay them</w:t>
+      </w:r>
+      <w:r>
+        <w:t>.   To find a lawyer who specializes in representing tenants,</w:t>
+      </w:r>
+      <w:r>
+        <w:t xml:space="preserve"> see</w:t>
+      </w:r>
+      <w:r>
+        <w:t xml:space="preserve"> </w:t>
+      </w:r>
+      <w:hyperlink r:id="rId7" w:history="1">
+        <w:r>
+          <w:rPr>
+            <w:rStyle w:val="Hyperlink"/>
+          </w:rPr>
+          <w:t>MassLegalHelp.org/lawyer-referral</w:t>
+        </w:r>
+      </w:hyperlink>
+    </w:p>
+    <w:p>
+      <w:pPr>
+        <w:pStyle w:val="BodyText"/>
+      </w:pPr>
+    </w:p>
+    <w:p>
+      <w:pPr>
+        <w:pStyle w:val="BodyText"/>
+        <w:sectPr>
+          <w:type w:val="continuous"/>
+          <w:pgSz w:w="12240" w:h="15840"/>
+          <w:pgMar w:top="1440" w:right="1440" w:bottom="1440" w:left="1440" w:header="0" w:footer="0" w:gutter="0"/>
+          <w:cols w:num="2" w:space="720"/>
+          <w:formProt w:val="0"/>
+          <w:docGrid w:linePitch="360" w:charSpace="4096"/>
+        </w:sectPr>
+      </w:pPr>
+      <w:r>
+        <w:t>Learn more about Getting Repairs Made and Your Rights to Safe and Habitable Housing</w:t>
+      </w:r>
+      <w:r>
+        <w:t xml:space="preserve">: </w:t>
+      </w:r>
+      <w:hyperlink r:id="rId8" w:history="1">
+        <w:r>
+          <w:rPr>
+            <w:rStyle w:val="Hyperlink"/>
+          </w:rPr>
+          <w:t>MassLegalHelp.org/repairs</w:t>
+        </w:r>
+      </w:hyperlink>
+    </w:p>
+    <w:p>
+      <w:pPr>
+        <w:pStyle w:val="BodyText"/>
+      </w:pPr>
+    </w:p>
+    <w:p>
+      <w:pPr>
+        <w:pStyle w:val="BodyText"/>
+      </w:pPr>
+    </w:p>
+    <w:p>
+      <w:pPr>
+        <w:pStyle w:val="BodyText"/>
+      </w:pPr>
+      <w:r>
+        <w:t>{{</w:t>
+      </w:r>
+      <w:proofErr w:type="gramStart"/>
+      <w:r>
+        <w:t>p</w:t>
+      </w:r>
+      <w:proofErr w:type="gramEnd"/>
+      <w:r>
+        <w:t xml:space="preserve"> </w:t>
+      </w:r>
+      <w:proofErr w:type="spellStart"/>
+      <w:r>
+        <w:t>include_docx_template</w:t>
+      </w:r>
+      <w:proofErr w:type="spellEnd"/>
+      <w:r>
+        <w:t>(‘Disclaimer.docx’) }}</w:t>
+      </w:r>
+    </w:p>
+    <w:p>
+      <w:pPr>
+        <w:pStyle w:val="BodyText"/>
+      </w:pPr>
+    </w:p>
+    <w:p>
+      <w:pPr>
+        <w:pStyle w:val="BodyText"/>
+      </w:pPr>
+      <w:r>
+        <w:t>{{</w:t>
+      </w:r>
+      <w:proofErr w:type="gramStart"/>
+      <w:r>
+        <w:t>p</w:t>
+      </w:r>
+      <w:proofErr w:type="gramEnd"/>
+      <w:r>
+        <w:t xml:space="preserve"> </w:t>
+      </w:r>
+      <w:proofErr w:type="spellStart"/>
+      <w:r>
+        <w:t>include_docx_template</w:t>
+      </w:r>
+      <w:proofErr w:type="spellEnd"/>
+      <w:r>
+        <w:t>(‘Authorship.docx’) }}</w:t>
+      </w:r>
+    </w:p>
+    <w:p/>
+    <w:p>
+      <w:pPr>
+        <w:pStyle w:val="BodyText"/>
+      </w:pPr>
     </w:p>
     <w:p>
       <w:pPr>
         <w:pStyle w:val="NoSpacing"/>
-        <w:rPr>
-          <w:rFonts w:ascii="Arial" w:hAnsi="Arial" w:cs="Arial"/>
-          <w:sz w:val="24"/>
-          <w:szCs w:val="24"/>
-          <w:u w:val="single"/>
-        </w:rPr>
-      </w:pPr>
-    </w:p>
-    <w:p>
-      <w:pPr>
-        <w:pStyle w:val="NoSpacing"/>
-        <w:rPr>
-          <w:rFonts w:ascii="Arial" w:hAnsi="Arial" w:cs="Arial"/>
-          <w:sz w:val="24"/>
-          <w:szCs w:val="24"/>
-          <w:u w:val="single"/>
-        </w:rPr>
-      </w:pPr>
-      <w:r>
-        <w:rPr>
-          <w:rFonts w:ascii="Arial" w:hAnsi="Arial" w:cs="Arial"/>
-          <w:sz w:val="24"/>
-          <w:szCs w:val="24"/>
-        </w:rPr>
-        <w:t>In Massachusetts, many of the laws that require landlords to make repairs also include a part that says the landlord has to pay for your attorney if you win your lawsuit.  This is fall fee shifting. For this reason, you may be able to get a lawyer to represent you without you having to pay that lawyer.   To find a lawyer who specializes in representing tenants, [l</w:t>
-      </w:r>
-      <w:r>
-        <w:rPr>
-          <w:rFonts w:ascii="Arial" w:hAnsi="Arial" w:cs="Arial"/>
-          <w:sz w:val="24"/>
-          <w:szCs w:val="24"/>
-          <w:u w:val="single"/>
-        </w:rPr>
-        <w:t>ink to lawyer referral programs]</w:t>
-      </w:r>
-    </w:p>
-    <w:p>
-      <w:pPr>
-        <w:pStyle w:val="NoSpacing"/>
-        <w:rPr>
-          <w:rFonts w:ascii="Arial" w:hAnsi="Arial" w:cs="Arial"/>
-          <w:sz w:val="24"/>
-          <w:szCs w:val="24"/>
-        </w:rPr>
-      </w:pPr>
-    </w:p>
-    <w:p>
-      <w:pPr>
-        <w:pStyle w:val="NoSpacing"/>
-        <w:rPr>
-          <w:rFonts w:ascii="Arial" w:hAnsi="Arial" w:cs="Arial"/>
-          <w:sz w:val="24"/>
-          <w:szCs w:val="24"/>
-        </w:rPr>
-      </w:pPr>
-      <w:r>
-        <w:rPr>
-          <w:rFonts w:ascii="Arial" w:hAnsi="Arial" w:cs="Arial"/>
-          <w:sz w:val="24"/>
-          <w:szCs w:val="24"/>
-        </w:rPr>
-        <w:t>Learn more about Getting Repairs Made and Your Rights to Safe and Habitable Housing here. www.masslegalhelpf.org/housing/lt1-pullout-8-getting-repairs-made</w:t>
-      </w:r>
-    </w:p>
-    <w:p>
-      <w:pPr>
-        <w:pStyle w:val="NoSpacing"/>
-        <w:rPr>
-          <w:rFonts w:ascii="Arial" w:hAnsi="Arial" w:cs="Arial"/>
-          <w:sz w:val="24"/>
-          <w:szCs w:val="24"/>
-        </w:rPr>
-      </w:pPr>
-    </w:p>
-    <w:p>
-      <w:pPr>
-        <w:pStyle w:val="NoSpacing"/>
-      </w:pPr>
-      <w:r>
-        <w:rPr>
-          <w:rFonts w:ascii="Arial" w:hAnsi="Arial" w:cs="Arial"/>
-          <w:sz w:val="24"/>
-          <w:szCs w:val="24"/>
-        </w:rPr>
-        <w:t>{{</w:t>
-      </w:r>
-      <w:proofErr w:type="gramStart"/>
-      <w:r>
-        <w:rPr>
-          <w:rFonts w:ascii="Arial" w:hAnsi="Arial" w:cs="Arial"/>
-          <w:sz w:val="24"/>
-          <w:szCs w:val="24"/>
-        </w:rPr>
-        <w:t>p</w:t>
-      </w:r>
-      <w:proofErr w:type="gramEnd"/>
-      <w:r>
-        <w:rPr>
-          <w:rFonts w:ascii="Arial" w:hAnsi="Arial" w:cs="Arial"/>
-          <w:sz w:val="24"/>
-          <w:szCs w:val="24"/>
-        </w:rPr>
-        <w:t xml:space="preserve"> </w:t>
-      </w:r>
-      <w:proofErr w:type="spellStart"/>
-      <w:r>
-        <w:rPr>
-          <w:rFonts w:ascii="Arial" w:hAnsi="Arial" w:cs="Arial"/>
-          <w:sz w:val="24"/>
-          <w:szCs w:val="24"/>
-        </w:rPr>
-        <w:t>include_docx_template</w:t>
-      </w:r>
-      <w:proofErr w:type="spellEnd"/>
-      <w:r>
-        <w:rPr>
-          <w:rFonts w:ascii="Arial" w:hAnsi="Arial" w:cs="Arial"/>
-          <w:sz w:val="24"/>
-          <w:szCs w:val="24"/>
-        </w:rPr>
-        <w:t>(‘Disclaimer.docx’) }}</w:t>
-      </w:r>
-    </w:p>
-    <w:p>
-      <w:pPr>
-        <w:pStyle w:val="NoSpacing"/>
-        <w:rPr>
-          <w:rFonts w:ascii="Arial" w:hAnsi="Arial" w:cs="Arial"/>
-          <w:sz w:val="24"/>
-          <w:szCs w:val="24"/>
-        </w:rPr>
-      </w:pPr>
-    </w:p>
-    <w:p>
-      <w:pPr>
-        <w:pStyle w:val="NoSpacing"/>
-      </w:pPr>
-      <w:r>
-        <w:rPr>
-          <w:rFonts w:ascii="Arial" w:hAnsi="Arial" w:cs="Arial"/>
-          <w:sz w:val="24"/>
-          <w:szCs w:val="24"/>
-        </w:rPr>
-        <w:t>{{</w:t>
-      </w:r>
-      <w:proofErr w:type="gramStart"/>
-      <w:r>
-        <w:rPr>
-          <w:rFonts w:ascii="Arial" w:hAnsi="Arial" w:cs="Arial"/>
-          <w:sz w:val="24"/>
-          <w:szCs w:val="24"/>
-        </w:rPr>
-        <w:t>p</w:t>
-      </w:r>
-      <w:proofErr w:type="gramEnd"/>
-      <w:r>
-        <w:rPr>
-          <w:rFonts w:ascii="Arial" w:hAnsi="Arial" w:cs="Arial"/>
-          <w:sz w:val="24"/>
-          <w:szCs w:val="24"/>
-        </w:rPr>
-        <w:t xml:space="preserve"> </w:t>
-      </w:r>
-      <w:proofErr w:type="spellStart"/>
-      <w:r>
-        <w:rPr>
-          <w:rFonts w:ascii="Arial" w:hAnsi="Arial" w:cs="Arial"/>
-          <w:sz w:val="24"/>
-          <w:szCs w:val="24"/>
-        </w:rPr>
-        <w:t>include_docx_template</w:t>
-      </w:r>
-      <w:proofErr w:type="spellEnd"/>
-      <w:r>
-        <w:rPr>
-          <w:rFonts w:ascii="Arial" w:hAnsi="Arial" w:cs="Arial"/>
-          <w:sz w:val="24"/>
-          <w:szCs w:val="24"/>
-        </w:rPr>
-        <w:t>(‘Authorship.docx’) }}</w:t>
-      </w:r>
-    </w:p>
-    <w:p>
-      <w:pPr>
-        <w:rPr>
-          <w:sz w:val="24"/>
-          <w:szCs w:val="24"/>
-        </w:rPr>
-      </w:pPr>
-    </w:p>
-    <w:p>
-      <w:pPr>
-        <w:pStyle w:val="NoSpacing"/>
-        <w:rPr>
-          <w:rFonts w:ascii="Arial" w:hAnsi="Arial" w:cs="Arial"/>
-          <w:b/>
-          <w:sz w:val="24"/>
-          <w:szCs w:val="24"/>
-          <w:u w:val="single"/>
-        </w:rPr>
-      </w:pPr>
-    </w:p>
-    <w:p>
-      <w:pPr>
-        <w:pStyle w:val="NoSpacing"/>
-      </w:pPr>
-      <w:bookmarkStart w:id="0" w:name="_GoBack"/>
-      <w:bookmarkEnd w:id="0"/>
+      </w:pPr>
     </w:p>
     <w:sectPr>
+      <w:type w:val="continuous"/>
       <w:pgSz w:w="12240" w:h="15840"/>
       <w:pgMar w:top="1440" w:right="1440" w:bottom="1440" w:left="1440" w:header="0" w:footer="0" w:gutter="0"/>
       <w:cols w:space="720"/>
@@ -1032,6 +1011,345 @@
     </w:lvl>
   </w:abstractNum>
   <w:abstractNum w:abstractNumId="3">
+    <w:nsid w:val="5A827FFA"/>
+    <w:multiLevelType w:val="hybridMultilevel"/>
+    <w:tmpl w:val="F4CAA716"/>
+    <w:lvl w:ilvl="0" w:tplc="04090001">
+      <w:start w:val="1"/>
+      <w:numFmt w:val="bullet"/>
+      <w:lvlText w:val=""/>
+      <w:lvlJc w:val="left"/>
+      <w:pPr>
+        <w:ind w:left="720" w:hanging="360"/>
+      </w:pPr>
+      <w:rPr>
+        <w:rFonts w:ascii="Symbol" w:hAnsi="Symbol" w:hint="default"/>
+      </w:rPr>
+    </w:lvl>
+    <w:lvl w:ilvl="1" w:tplc="04090003" w:tentative="1">
+      <w:start w:val="1"/>
+      <w:numFmt w:val="bullet"/>
+      <w:lvlText w:val="o"/>
+      <w:lvlJc w:val="left"/>
+      <w:pPr>
+        <w:ind w:left="1440" w:hanging="360"/>
+      </w:pPr>
+      <w:rPr>
+        <w:rFonts w:ascii="Courier New" w:hAnsi="Courier New" w:cs="Courier New" w:hint="default"/>
+      </w:rPr>
+    </w:lvl>
+    <w:lvl w:ilvl="2" w:tplc="04090005" w:tentative="1">
+      <w:start w:val="1"/>
+      <w:numFmt w:val="bullet"/>
+      <w:lvlText w:val=""/>
+      <w:lvlJc w:val="left"/>
+      <w:pPr>
+        <w:ind w:left="2160" w:hanging="360"/>
+      </w:pPr>
+      <w:rPr>
+        <w:rFonts w:ascii="Wingdings" w:hAnsi="Wingdings" w:hint="default"/>
+      </w:rPr>
+    </w:lvl>
+    <w:lvl w:ilvl="3" w:tplc="04090001" w:tentative="1">
+      <w:start w:val="1"/>
+      <w:numFmt w:val="bullet"/>
+      <w:lvlText w:val=""/>
+      <w:lvlJc w:val="left"/>
+      <w:pPr>
+        <w:ind w:left="2880" w:hanging="360"/>
+      </w:pPr>
+      <w:rPr>
+        <w:rFonts w:ascii="Symbol" w:hAnsi="Symbol" w:hint="default"/>
+      </w:rPr>
+    </w:lvl>
+    <w:lvl w:ilvl="4" w:tplc="04090003" w:tentative="1">
+      <w:start w:val="1"/>
+      <w:numFmt w:val="bullet"/>
+      <w:lvlText w:val="o"/>
+      <w:lvlJc w:val="left"/>
+      <w:pPr>
+        <w:ind w:left="3600" w:hanging="360"/>
+      </w:pPr>
+      <w:rPr>
+        <w:rFonts w:ascii="Courier New" w:hAnsi="Courier New" w:cs="Courier New" w:hint="default"/>
+      </w:rPr>
+    </w:lvl>
+    <w:lvl w:ilvl="5" w:tplc="04090005" w:tentative="1">
+      <w:start w:val="1"/>
+      <w:numFmt w:val="bullet"/>
+      <w:lvlText w:val=""/>
+      <w:lvlJc w:val="left"/>
+      <w:pPr>
+        <w:ind w:left="4320" w:hanging="360"/>
+      </w:pPr>
+      <w:rPr>
+        <w:rFonts w:ascii="Wingdings" w:hAnsi="Wingdings" w:hint="default"/>
+      </w:rPr>
+    </w:lvl>
+    <w:lvl w:ilvl="6" w:tplc="04090001" w:tentative="1">
+      <w:start w:val="1"/>
+      <w:numFmt w:val="bullet"/>
+      <w:lvlText w:val=""/>
+      <w:lvlJc w:val="left"/>
+      <w:pPr>
+        <w:ind w:left="5040" w:hanging="360"/>
+      </w:pPr>
+      <w:rPr>
+        <w:rFonts w:ascii="Symbol" w:hAnsi="Symbol" w:hint="default"/>
+      </w:rPr>
+    </w:lvl>
+    <w:lvl w:ilvl="7" w:tplc="04090003" w:tentative="1">
+      <w:start w:val="1"/>
+      <w:numFmt w:val="bullet"/>
+      <w:lvlText w:val="o"/>
+      <w:lvlJc w:val="left"/>
+      <w:pPr>
+        <w:ind w:left="5760" w:hanging="360"/>
+      </w:pPr>
+      <w:rPr>
+        <w:rFonts w:ascii="Courier New" w:hAnsi="Courier New" w:cs="Courier New" w:hint="default"/>
+      </w:rPr>
+    </w:lvl>
+    <w:lvl w:ilvl="8" w:tplc="04090005" w:tentative="1">
+      <w:start w:val="1"/>
+      <w:numFmt w:val="bullet"/>
+      <w:lvlText w:val=""/>
+      <w:lvlJc w:val="left"/>
+      <w:pPr>
+        <w:ind w:left="6480" w:hanging="360"/>
+      </w:pPr>
+      <w:rPr>
+        <w:rFonts w:ascii="Wingdings" w:hAnsi="Wingdings" w:hint="default"/>
+      </w:rPr>
+    </w:lvl>
+  </w:abstractNum>
+  <w:abstractNum w:abstractNumId="4">
+    <w:nsid w:val="60126F0B"/>
+    <w:multiLevelType w:val="hybridMultilevel"/>
+    <w:tmpl w:val="6F1871B2"/>
+    <w:lvl w:ilvl="0" w:tplc="04090001">
+      <w:start w:val="1"/>
+      <w:numFmt w:val="bullet"/>
+      <w:lvlText w:val=""/>
+      <w:lvlJc w:val="left"/>
+      <w:pPr>
+        <w:ind w:left="720" w:hanging="360"/>
+      </w:pPr>
+      <w:rPr>
+        <w:rFonts w:ascii="Symbol" w:hAnsi="Symbol" w:hint="default"/>
+      </w:rPr>
+    </w:lvl>
+    <w:lvl w:ilvl="1" w:tplc="04090003" w:tentative="1">
+      <w:start w:val="1"/>
+      <w:numFmt w:val="bullet"/>
+      <w:lvlText w:val="o"/>
+      <w:lvlJc w:val="left"/>
+      <w:pPr>
+        <w:ind w:left="1440" w:hanging="360"/>
+      </w:pPr>
+      <w:rPr>
+        <w:rFonts w:ascii="Courier New" w:hAnsi="Courier New" w:cs="Courier New" w:hint="default"/>
+      </w:rPr>
+    </w:lvl>
+    <w:lvl w:ilvl="2" w:tplc="04090005" w:tentative="1">
+      <w:start w:val="1"/>
+      <w:numFmt w:val="bullet"/>
+      <w:lvlText w:val=""/>
+      <w:lvlJc w:val="left"/>
+      <w:pPr>
+        <w:ind w:left="2160" w:hanging="360"/>
+      </w:pPr>
+      <w:rPr>
+        <w:rFonts w:ascii="Wingdings" w:hAnsi="Wingdings" w:hint="default"/>
+      </w:rPr>
+    </w:lvl>
+    <w:lvl w:ilvl="3" w:tplc="04090001" w:tentative="1">
+      <w:start w:val="1"/>
+      <w:numFmt w:val="bullet"/>
+      <w:lvlText w:val=""/>
+      <w:lvlJc w:val="left"/>
+      <w:pPr>
+        <w:ind w:left="2880" w:hanging="360"/>
+      </w:pPr>
+      <w:rPr>
+        <w:rFonts w:ascii="Symbol" w:hAnsi="Symbol" w:hint="default"/>
+      </w:rPr>
+    </w:lvl>
+    <w:lvl w:ilvl="4" w:tplc="04090003" w:tentative="1">
+      <w:start w:val="1"/>
+      <w:numFmt w:val="bullet"/>
+      <w:lvlText w:val="o"/>
+      <w:lvlJc w:val="left"/>
+      <w:pPr>
+        <w:ind w:left="3600" w:hanging="360"/>
+      </w:pPr>
+      <w:rPr>
+        <w:rFonts w:ascii="Courier New" w:hAnsi="Courier New" w:cs="Courier New" w:hint="default"/>
+      </w:rPr>
+    </w:lvl>
+    <w:lvl w:ilvl="5" w:tplc="04090005" w:tentative="1">
+      <w:start w:val="1"/>
+      <w:numFmt w:val="bullet"/>
+      <w:lvlText w:val=""/>
+      <w:lvlJc w:val="left"/>
+      <w:pPr>
+        <w:ind w:left="4320" w:hanging="360"/>
+      </w:pPr>
+      <w:rPr>
+        <w:rFonts w:ascii="Wingdings" w:hAnsi="Wingdings" w:hint="default"/>
+      </w:rPr>
+    </w:lvl>
+    <w:lvl w:ilvl="6" w:tplc="04090001" w:tentative="1">
+      <w:start w:val="1"/>
+      <w:numFmt w:val="bullet"/>
+      <w:lvlText w:val=""/>
+      <w:lvlJc w:val="left"/>
+      <w:pPr>
+        <w:ind w:left="5040" w:hanging="360"/>
+      </w:pPr>
+      <w:rPr>
+        <w:rFonts w:ascii="Symbol" w:hAnsi="Symbol" w:hint="default"/>
+      </w:rPr>
+    </w:lvl>
+    <w:lvl w:ilvl="7" w:tplc="04090003" w:tentative="1">
+      <w:start w:val="1"/>
+      <w:numFmt w:val="bullet"/>
+      <w:lvlText w:val="o"/>
+      <w:lvlJc w:val="left"/>
+      <w:pPr>
+        <w:ind w:left="5760" w:hanging="360"/>
+      </w:pPr>
+      <w:rPr>
+        <w:rFonts w:ascii="Courier New" w:hAnsi="Courier New" w:cs="Courier New" w:hint="default"/>
+      </w:rPr>
+    </w:lvl>
+    <w:lvl w:ilvl="8" w:tplc="04090005" w:tentative="1">
+      <w:start w:val="1"/>
+      <w:numFmt w:val="bullet"/>
+      <w:lvlText w:val=""/>
+      <w:lvlJc w:val="left"/>
+      <w:pPr>
+        <w:ind w:left="6480" w:hanging="360"/>
+      </w:pPr>
+      <w:rPr>
+        <w:rFonts w:ascii="Wingdings" w:hAnsi="Wingdings" w:hint="default"/>
+      </w:rPr>
+    </w:lvl>
+  </w:abstractNum>
+  <w:abstractNum w:abstractNumId="5">
+    <w:nsid w:val="691D56AF"/>
+    <w:multiLevelType w:val="hybridMultilevel"/>
+    <w:tmpl w:val="74B820EE"/>
+    <w:lvl w:ilvl="0" w:tplc="04090001">
+      <w:start w:val="1"/>
+      <w:numFmt w:val="bullet"/>
+      <w:lvlText w:val=""/>
+      <w:lvlJc w:val="left"/>
+      <w:pPr>
+        <w:ind w:left="720" w:hanging="360"/>
+      </w:pPr>
+      <w:rPr>
+        <w:rFonts w:ascii="Symbol" w:hAnsi="Symbol" w:hint="default"/>
+      </w:rPr>
+    </w:lvl>
+    <w:lvl w:ilvl="1" w:tplc="04090003" w:tentative="1">
+      <w:start w:val="1"/>
+      <w:numFmt w:val="bullet"/>
+      <w:lvlText w:val="o"/>
+      <w:lvlJc w:val="left"/>
+      <w:pPr>
+        <w:ind w:left="1440" w:hanging="360"/>
+      </w:pPr>
+      <w:rPr>
+        <w:rFonts w:ascii="Courier New" w:hAnsi="Courier New" w:cs="Courier New" w:hint="default"/>
+      </w:rPr>
+    </w:lvl>
+    <w:lvl w:ilvl="2" w:tplc="04090005" w:tentative="1">
+      <w:start w:val="1"/>
+      <w:numFmt w:val="bullet"/>
+      <w:lvlText w:val=""/>
+      <w:lvlJc w:val="left"/>
+      <w:pPr>
+        <w:ind w:left="2160" w:hanging="360"/>
+      </w:pPr>
+      <w:rPr>
+        <w:rFonts w:ascii="Wingdings" w:hAnsi="Wingdings" w:hint="default"/>
+      </w:rPr>
+    </w:lvl>
+    <w:lvl w:ilvl="3" w:tplc="04090001" w:tentative="1">
+      <w:start w:val="1"/>
+      <w:numFmt w:val="bullet"/>
+      <w:lvlText w:val=""/>
+      <w:lvlJc w:val="left"/>
+      <w:pPr>
+        <w:ind w:left="2880" w:hanging="360"/>
+      </w:pPr>
+      <w:rPr>
+        <w:rFonts w:ascii="Symbol" w:hAnsi="Symbol" w:hint="default"/>
+      </w:rPr>
+    </w:lvl>
+    <w:lvl w:ilvl="4" w:tplc="04090003" w:tentative="1">
+      <w:start w:val="1"/>
+      <w:numFmt w:val="bullet"/>
+      <w:lvlText w:val="o"/>
+      <w:lvlJc w:val="left"/>
+      <w:pPr>
+        <w:ind w:left="3600" w:hanging="360"/>
+      </w:pPr>
+      <w:rPr>
+        <w:rFonts w:ascii="Courier New" w:hAnsi="Courier New" w:cs="Courier New" w:hint="default"/>
+      </w:rPr>
+    </w:lvl>
+    <w:lvl w:ilvl="5" w:tplc="04090005" w:tentative="1">
+      <w:start w:val="1"/>
+      <w:numFmt w:val="bullet"/>
+      <w:lvlText w:val=""/>
+      <w:lvlJc w:val="left"/>
+      <w:pPr>
+        <w:ind w:left="4320" w:hanging="360"/>
+      </w:pPr>
+      <w:rPr>
+        <w:rFonts w:ascii="Wingdings" w:hAnsi="Wingdings" w:hint="default"/>
+      </w:rPr>
+    </w:lvl>
+    <w:lvl w:ilvl="6" w:tplc="04090001" w:tentative="1">
+      <w:start w:val="1"/>
+      <w:numFmt w:val="bullet"/>
+      <w:lvlText w:val=""/>
+      <w:lvlJc w:val="left"/>
+      <w:pPr>
+        <w:ind w:left="5040" w:hanging="360"/>
+      </w:pPr>
+      <w:rPr>
+        <w:rFonts w:ascii="Symbol" w:hAnsi="Symbol" w:hint="default"/>
+      </w:rPr>
+    </w:lvl>
+    <w:lvl w:ilvl="7" w:tplc="04090003" w:tentative="1">
+      <w:start w:val="1"/>
+      <w:numFmt w:val="bullet"/>
+      <w:lvlText w:val="o"/>
+      <w:lvlJc w:val="left"/>
+      <w:pPr>
+        <w:ind w:left="5760" w:hanging="360"/>
+      </w:pPr>
+      <w:rPr>
+        <w:rFonts w:ascii="Courier New" w:hAnsi="Courier New" w:cs="Courier New" w:hint="default"/>
+      </w:rPr>
+    </w:lvl>
+    <w:lvl w:ilvl="8" w:tplc="04090005" w:tentative="1">
+      <w:start w:val="1"/>
+      <w:numFmt w:val="bullet"/>
+      <w:lvlText w:val=""/>
+      <w:lvlJc w:val="left"/>
+      <w:pPr>
+        <w:ind w:left="6480" w:hanging="360"/>
+      </w:pPr>
+      <w:rPr>
+        <w:rFonts w:ascii="Wingdings" w:hAnsi="Wingdings" w:hint="default"/>
+      </w:rPr>
+    </w:lvl>
+  </w:abstractNum>
+  <w:abstractNum w:abstractNumId="6">
     <w:nsid w:val="6B1D002B"/>
     <w:multiLevelType w:val="multilevel"/>
     <w:tmpl w:val="44364F28"/>
@@ -1130,13 +1448,22 @@
     <w:abstractNumId w:val="1"/>
   </w:num>
   <w:num w:numId="2">
-    <w:abstractNumId w:val="3"/>
+    <w:abstractNumId w:val="6"/>
   </w:num>
   <w:num w:numId="3">
     <w:abstractNumId w:val="0"/>
   </w:num>
   <w:num w:numId="4">
     <w:abstractNumId w:val="2"/>
+  </w:num>
+  <w:num w:numId="5">
+    <w:abstractNumId w:val="3"/>
+  </w:num>
+  <w:num w:numId="6">
+    <w:abstractNumId w:val="5"/>
+  </w:num>
+  <w:num w:numId="7">
+    <w:abstractNumId w:val="4"/>
   </w:num>
 </w:numbering>
 </file>
@@ -1296,12 +1623,11 @@
   <w:style w:type="paragraph" w:default="1" w:styleId="Normal">
     <w:name w:val="Normal"/>
     <w:qFormat/>
-    <w:rsid w:val="003B6ACF"/>
-    <w:pPr>
-      <w:spacing w:after="200" w:line="276" w:lineRule="auto"/>
-    </w:pPr>
-    <w:rPr>
-      <w:sz w:val="22"/>
+    <w:rsid w:val="0046396A"/>
+    <w:rPr>
+      <w:rFonts w:ascii="Arial" w:hAnsi="Arial" w:cs="Arial"/>
+      <w:sz w:val="24"/>
+      <w:szCs w:val="24"/>
     </w:rPr>
   </w:style>
   <w:style w:type="paragraph" w:styleId="Heading1">
@@ -1328,12 +1654,13 @@
     <w:basedOn w:val="Heading"/>
     <w:next w:val="BodyText"/>
     <w:qFormat/>
+    <w:rsid w:val="006A264B"/>
     <w:pPr>
       <w:numPr>
         <w:ilvl w:val="1"/>
         <w:numId w:val="1"/>
       </w:numPr>
-      <w:spacing w:before="200"/>
+      <w:spacing w:before="0" w:after="240"/>
       <w:outlineLvl w:val="1"/>
     </w:pPr>
     <w:rPr>
@@ -1426,10 +1753,16 @@
   </w:style>
   <w:style w:type="paragraph" w:styleId="BodyText">
     <w:name w:val="Body Text"/>
-    <w:basedOn w:val="Normal"/>
+    <w:basedOn w:val="NoSpacing"/>
+    <w:rsid w:val="0046396A"/>
     <w:pPr>
-      <w:spacing w:after="140"/>
+      <w:spacing w:after="120"/>
     </w:pPr>
+    <w:rPr>
+      <w:rFonts w:ascii="Arial" w:hAnsi="Arial" w:cs="Arial"/>
+      <w:sz w:val="24"/>
+      <w:szCs w:val="24"/>
+    </w:rPr>
   </w:style>
   <w:style w:type="paragraph" w:styleId="List">
     <w:name w:val="List"/>
@@ -1450,8 +1783,6 @@
       <w:rFonts w:cs="Lucida Sans"/>
       <w:i/>
       <w:iCs/>
-      <w:sz w:val="24"/>
-      <w:szCs w:val="24"/>
     </w:rPr>
   </w:style>
   <w:style w:type="paragraph" w:customStyle="1" w:styleId="Index">
@@ -1480,12 +1811,10 @@
     <w:qFormat/>
     <w:rsid w:val="003B6ACF"/>
     <w:pPr>
-      <w:spacing w:after="240" w:line="240" w:lineRule="auto"/>
+      <w:spacing w:after="240"/>
     </w:pPr>
     <w:rPr>
       <w:rFonts w:ascii="Garamond" w:eastAsia="Times New Roman" w:hAnsi="Garamond" w:cs="Times New Roman"/>
-      <w:sz w:val="24"/>
-      <w:szCs w:val="24"/>
     </w:rPr>
   </w:style>
   <w:style w:type="paragraph" w:styleId="BalloonText">
@@ -1497,9 +1826,6 @@
     <w:unhideWhenUsed/>
     <w:qFormat/>
     <w:rsid w:val="003B6ACF"/>
-    <w:pPr>
-      <w:spacing w:after="0" w:line="240" w:lineRule="auto"/>
-    </w:pPr>
     <w:rPr>
       <w:rFonts w:ascii="Tahoma" w:hAnsi="Tahoma" w:cs="Tahoma"/>
       <w:sz w:val="16"/>
@@ -1521,6 +1847,88 @@
   <w:style w:type="paragraph" w:styleId="Header">
     <w:name w:val="header"/>
     <w:basedOn w:val="HeaderandFooter"/>
+  </w:style>
+  <w:style w:type="character" w:styleId="CommentReference">
+    <w:name w:val="annotation reference"/>
+    <w:basedOn w:val="DefaultParagraphFont"/>
+    <w:uiPriority w:val="99"/>
+    <w:semiHidden/>
+    <w:unhideWhenUsed/>
+    <w:rsid w:val="007330F1"/>
+    <w:rPr>
+      <w:sz w:val="16"/>
+      <w:szCs w:val="16"/>
+    </w:rPr>
+  </w:style>
+  <w:style w:type="paragraph" w:styleId="CommentText">
+    <w:name w:val="annotation text"/>
+    <w:basedOn w:val="Normal"/>
+    <w:link w:val="CommentTextChar"/>
+    <w:uiPriority w:val="99"/>
+    <w:unhideWhenUsed/>
+    <w:rsid w:val="007330F1"/>
+    <w:rPr>
+      <w:sz w:val="20"/>
+      <w:szCs w:val="20"/>
+    </w:rPr>
+  </w:style>
+  <w:style w:type="character" w:customStyle="1" w:styleId="CommentTextChar">
+    <w:name w:val="Comment Text Char"/>
+    <w:basedOn w:val="DefaultParagraphFont"/>
+    <w:link w:val="CommentText"/>
+    <w:uiPriority w:val="99"/>
+    <w:rsid w:val="007330F1"/>
+    <w:rPr>
+      <w:szCs w:val="20"/>
+    </w:rPr>
+  </w:style>
+  <w:style w:type="paragraph" w:styleId="CommentSubject">
+    <w:name w:val="annotation subject"/>
+    <w:basedOn w:val="CommentText"/>
+    <w:next w:val="CommentText"/>
+    <w:link w:val="CommentSubjectChar"/>
+    <w:uiPriority w:val="99"/>
+    <w:semiHidden/>
+    <w:unhideWhenUsed/>
+    <w:rsid w:val="007330F1"/>
+    <w:rPr>
+      <w:b/>
+      <w:bCs/>
+    </w:rPr>
+  </w:style>
+  <w:style w:type="character" w:customStyle="1" w:styleId="CommentSubjectChar">
+    <w:name w:val="Comment Subject Char"/>
+    <w:basedOn w:val="CommentTextChar"/>
+    <w:link w:val="CommentSubject"/>
+    <w:uiPriority w:val="99"/>
+    <w:semiHidden/>
+    <w:rsid w:val="007330F1"/>
+    <w:rPr>
+      <w:b/>
+      <w:bCs/>
+      <w:szCs w:val="20"/>
+    </w:rPr>
+  </w:style>
+  <w:style w:type="paragraph" w:styleId="Revision">
+    <w:name w:val="Revision"/>
+    <w:hidden/>
+    <w:uiPriority w:val="99"/>
+    <w:semiHidden/>
+    <w:rsid w:val="003B2FD8"/>
+    <w:rPr>
+      <w:sz w:val="22"/>
+    </w:rPr>
+  </w:style>
+  <w:style w:type="character" w:styleId="Hyperlink">
+    <w:name w:val="Hyperlink"/>
+    <w:basedOn w:val="DefaultParagraphFont"/>
+    <w:uiPriority w:val="99"/>
+    <w:unhideWhenUsed/>
+    <w:rsid w:val="003B2FD8"/>
+    <w:rPr>
+      <w:color w:val="0000FF" w:themeColor="hyperlink"/>
+      <w:u w:val="single"/>
+    </w:rPr>
   </w:style>
 </w:styles>
 </file>
@@ -1680,12 +2088,11 @@
   <w:style w:type="paragraph" w:default="1" w:styleId="Normal">
     <w:name w:val="Normal"/>
     <w:qFormat/>
-    <w:rsid w:val="003B6ACF"/>
-    <w:pPr>
-      <w:spacing w:after="200" w:line="276" w:lineRule="auto"/>
-    </w:pPr>
-    <w:rPr>
-      <w:sz w:val="22"/>
+    <w:rsid w:val="0046396A"/>
+    <w:rPr>
+      <w:rFonts w:ascii="Arial" w:hAnsi="Arial" w:cs="Arial"/>
+      <w:sz w:val="24"/>
+      <w:szCs w:val="24"/>
     </w:rPr>
   </w:style>
   <w:style w:type="paragraph" w:styleId="Heading1">
@@ -1712,12 +2119,13 @@
     <w:basedOn w:val="Heading"/>
     <w:next w:val="BodyText"/>
     <w:qFormat/>
+    <w:rsid w:val="006A264B"/>
     <w:pPr>
       <w:numPr>
         <w:ilvl w:val="1"/>
         <w:numId w:val="1"/>
       </w:numPr>
-      <w:spacing w:before="200"/>
+      <w:spacing w:before="0" w:after="240"/>
       <w:outlineLvl w:val="1"/>
     </w:pPr>
     <w:rPr>
@@ -1810,10 +2218,16 @@
   </w:style>
   <w:style w:type="paragraph" w:styleId="BodyText">
     <w:name w:val="Body Text"/>
-    <w:basedOn w:val="Normal"/>
+    <w:basedOn w:val="NoSpacing"/>
+    <w:rsid w:val="0046396A"/>
     <w:pPr>
-      <w:spacing w:after="140"/>
+      <w:spacing w:after="120"/>
     </w:pPr>
+    <w:rPr>
+      <w:rFonts w:ascii="Arial" w:hAnsi="Arial" w:cs="Arial"/>
+      <w:sz w:val="24"/>
+      <w:szCs w:val="24"/>
+    </w:rPr>
   </w:style>
   <w:style w:type="paragraph" w:styleId="List">
     <w:name w:val="List"/>
@@ -1834,8 +2248,6 @@
       <w:rFonts w:cs="Lucida Sans"/>
       <w:i/>
       <w:iCs/>
-      <w:sz w:val="24"/>
-      <w:szCs w:val="24"/>
     </w:rPr>
   </w:style>
   <w:style w:type="paragraph" w:customStyle="1" w:styleId="Index">
@@ -1864,12 +2276,10 @@
     <w:qFormat/>
     <w:rsid w:val="003B6ACF"/>
     <w:pPr>
-      <w:spacing w:after="240" w:line="240" w:lineRule="auto"/>
+      <w:spacing w:after="240"/>
     </w:pPr>
     <w:rPr>
       <w:rFonts w:ascii="Garamond" w:eastAsia="Times New Roman" w:hAnsi="Garamond" w:cs="Times New Roman"/>
-      <w:sz w:val="24"/>
-      <w:szCs w:val="24"/>
     </w:rPr>
   </w:style>
   <w:style w:type="paragraph" w:styleId="BalloonText">
@@ -1881,9 +2291,6 @@
     <w:unhideWhenUsed/>
     <w:qFormat/>
     <w:rsid w:val="003B6ACF"/>
-    <w:pPr>
-      <w:spacing w:after="0" w:line="240" w:lineRule="auto"/>
-    </w:pPr>
     <w:rPr>
       <w:rFonts w:ascii="Tahoma" w:hAnsi="Tahoma" w:cs="Tahoma"/>
       <w:sz w:val="16"/>
@@ -1905,6 +2312,88 @@
   <w:style w:type="paragraph" w:styleId="Header">
     <w:name w:val="header"/>
     <w:basedOn w:val="HeaderandFooter"/>
+  </w:style>
+  <w:style w:type="character" w:styleId="CommentReference">
+    <w:name w:val="annotation reference"/>
+    <w:basedOn w:val="DefaultParagraphFont"/>
+    <w:uiPriority w:val="99"/>
+    <w:semiHidden/>
+    <w:unhideWhenUsed/>
+    <w:rsid w:val="007330F1"/>
+    <w:rPr>
+      <w:sz w:val="16"/>
+      <w:szCs w:val="16"/>
+    </w:rPr>
+  </w:style>
+  <w:style w:type="paragraph" w:styleId="CommentText">
+    <w:name w:val="annotation text"/>
+    <w:basedOn w:val="Normal"/>
+    <w:link w:val="CommentTextChar"/>
+    <w:uiPriority w:val="99"/>
+    <w:unhideWhenUsed/>
+    <w:rsid w:val="007330F1"/>
+    <w:rPr>
+      <w:sz w:val="20"/>
+      <w:szCs w:val="20"/>
+    </w:rPr>
+  </w:style>
+  <w:style w:type="character" w:customStyle="1" w:styleId="CommentTextChar">
+    <w:name w:val="Comment Text Char"/>
+    <w:basedOn w:val="DefaultParagraphFont"/>
+    <w:link w:val="CommentText"/>
+    <w:uiPriority w:val="99"/>
+    <w:rsid w:val="007330F1"/>
+    <w:rPr>
+      <w:szCs w:val="20"/>
+    </w:rPr>
+  </w:style>
+  <w:style w:type="paragraph" w:styleId="CommentSubject">
+    <w:name w:val="annotation subject"/>
+    <w:basedOn w:val="CommentText"/>
+    <w:next w:val="CommentText"/>
+    <w:link w:val="CommentSubjectChar"/>
+    <w:uiPriority w:val="99"/>
+    <w:semiHidden/>
+    <w:unhideWhenUsed/>
+    <w:rsid w:val="007330F1"/>
+    <w:rPr>
+      <w:b/>
+      <w:bCs/>
+    </w:rPr>
+  </w:style>
+  <w:style w:type="character" w:customStyle="1" w:styleId="CommentSubjectChar">
+    <w:name w:val="Comment Subject Char"/>
+    <w:basedOn w:val="CommentTextChar"/>
+    <w:link w:val="CommentSubject"/>
+    <w:uiPriority w:val="99"/>
+    <w:semiHidden/>
+    <w:rsid w:val="007330F1"/>
+    <w:rPr>
+      <w:b/>
+      <w:bCs/>
+      <w:szCs w:val="20"/>
+    </w:rPr>
+  </w:style>
+  <w:style w:type="paragraph" w:styleId="Revision">
+    <w:name w:val="Revision"/>
+    <w:hidden/>
+    <w:uiPriority w:val="99"/>
+    <w:semiHidden/>
+    <w:rsid w:val="003B2FD8"/>
+    <w:rPr>
+      <w:sz w:val="22"/>
+    </w:rPr>
+  </w:style>
+  <w:style w:type="character" w:styleId="Hyperlink">
+    <w:name w:val="Hyperlink"/>
+    <w:basedOn w:val="DefaultParagraphFont"/>
+    <w:uiPriority w:val="99"/>
+    <w:unhideWhenUsed/>
+    <w:rsid w:val="003B2FD8"/>
+    <w:rPr>
+      <w:color w:val="0000FF" w:themeColor="hyperlink"/>
+      <w:u w:val="single"/>
+    </w:rPr>
   </w:style>
 </w:styles>
 </file>

</xml_diff>

<commit_message>
3 files need links fixing, 2 files needed headings fixed - typos
</commit_message>
<xml_diff>
--- a/docassemble/LRFGuideMe/data/templates/Bad_Conditions.docx
+++ b/docassemble/LRFGuideMe/data/templates/Bad_Conditions.docx
@@ -132,27 +132,52 @@
       <w:r>
         <w:t xml:space="preserve">: </w:t>
       </w:r>
-      <w:r>
-        <w:t>M</w:t>
-      </w:r>
-      <w:r>
-        <w:t>ass</w:t>
-      </w:r>
-      <w:r>
-        <w:t>L</w:t>
-      </w:r>
-      <w:r>
-        <w:t>egal</w:t>
-      </w:r>
-      <w:r>
-        <w:t>H</w:t>
-      </w:r>
-      <w:r>
-        <w:t>elp.org/housing/bad-conditions</w:t>
-      </w:r>
-      <w:r>
-        <w:t>/forms</w:t>
-      </w:r>
+      <w:hyperlink r:id="rId6" w:tgtFrame="_blank" w:history="1">
+        <w:r>
+          <w:rPr>
+            <w:rStyle w:val="Hyperlink"/>
+          </w:rPr>
+          <w:t>M</w:t>
+        </w:r>
+        <w:r>
+          <w:rPr>
+            <w:rStyle w:val="Hyperlink"/>
+          </w:rPr>
+          <w:t>ass</w:t>
+        </w:r>
+        <w:r>
+          <w:rPr>
+            <w:rStyle w:val="Hyperlink"/>
+          </w:rPr>
+          <w:t>L</w:t>
+        </w:r>
+        <w:r>
+          <w:rPr>
+            <w:rStyle w:val="Hyperlink"/>
+          </w:rPr>
+          <w:t>egal</w:t>
+        </w:r>
+        <w:r>
+          <w:rPr>
+            <w:rStyle w:val="Hyperlink"/>
+          </w:rPr>
+          <w:t>H</w:t>
+        </w:r>
+        <w:r>
+          <w:rPr>
+            <w:rStyle w:val="Hyperlink"/>
+          </w:rPr>
+          <w:t>elp.org/housing/bad-conditions</w:t>
+        </w:r>
+        <w:r>
+          <w:rPr>
+            <w:rStyle w:val="Hyperlink"/>
+          </w:rPr>
+          <w:t>/forms</w:t>
+        </w:r>
+      </w:hyperlink>
+      <w:bookmarkStart w:id="0" w:name="_GoBack"/>
+      <w:bookmarkEnd w:id="0"/>
     </w:p>
     <w:p>
       <w:pPr>
@@ -184,8 +209,6 @@
       <w:r>
         <w:t xml:space="preserve">. This agency </w:t>
       </w:r>
-      <w:bookmarkStart w:id="0" w:name="_GoBack"/>
-      <w:bookmarkEnd w:id="0"/>
       <w:r>
         <w:t xml:space="preserve">is responsible for making sure that your apartment meets the minimum standards for health and safety </w:t>
       </w:r>
@@ -481,7 +504,7 @@
       <w:r>
         <w:t xml:space="preserve">: </w:t>
       </w:r>
-      <w:hyperlink r:id="rId6" w:history="1">
+      <w:hyperlink r:id="rId7" w:tgtFrame="_blank" w:history="1">
         <w:r>
           <w:rPr>
             <w:rStyle w:val="Hyperlink"/>
@@ -573,7 +596,7 @@
       <w:r>
         <w:t xml:space="preserve"> </w:t>
       </w:r>
-      <w:hyperlink r:id="rId7" w:history="1">
+      <w:hyperlink r:id="rId8" w:tgtFrame="_blank" w:history="1">
         <w:r>
           <w:rPr>
             <w:rStyle w:val="Hyperlink"/>
@@ -605,7 +628,7 @@
       <w:r>
         <w:t xml:space="preserve">: </w:t>
       </w:r>
-      <w:hyperlink r:id="rId8" w:history="1">
+      <w:hyperlink r:id="rId9" w:tgtFrame="_blank" w:history="1">
         <w:r>
           <w:rPr>
             <w:rStyle w:val="Hyperlink"/>
@@ -618,16 +641,31 @@
       <w:pPr>
         <w:pStyle w:val="BodyText"/>
       </w:pPr>
+      <w:r>
+        <w:lastRenderedPageBreak/>
+        <w:t>{{</w:t>
+      </w:r>
+      <w:proofErr w:type="gramStart"/>
+      <w:r>
+        <w:t>p</w:t>
+      </w:r>
+      <w:proofErr w:type="gramEnd"/>
+      <w:r>
+        <w:t xml:space="preserve"> </w:t>
+      </w:r>
+      <w:proofErr w:type="spellStart"/>
+      <w:r>
+        <w:t>include_docx_template</w:t>
+      </w:r>
+      <w:proofErr w:type="spellEnd"/>
+      <w:r>
+        <w:t>(‘Disclaimer.docx’) }}</w:t>
+      </w:r>
     </w:p>
     <w:p>
       <w:pPr>
         <w:pStyle w:val="BodyText"/>
       </w:pPr>
-    </w:p>
-    <w:p>
-      <w:pPr>
-        <w:pStyle w:val="BodyText"/>
-      </w:pPr>
       <w:r>
         <w:t>{{</w:t>
       </w:r>
@@ -645,48 +683,8 @@
       </w:r>
       <w:proofErr w:type="spellEnd"/>
       <w:r>
-        <w:t>(‘Disclaimer.docx’) }}</w:t>
-      </w:r>
-    </w:p>
-    <w:p>
-      <w:pPr>
-        <w:pStyle w:val="BodyText"/>
-      </w:pPr>
-    </w:p>
-    <w:p>
-      <w:pPr>
-        <w:pStyle w:val="BodyText"/>
-      </w:pPr>
-      <w:r>
-        <w:t>{{</w:t>
-      </w:r>
-      <w:proofErr w:type="gramStart"/>
-      <w:r>
-        <w:t>p</w:t>
-      </w:r>
-      <w:proofErr w:type="gramEnd"/>
-      <w:r>
-        <w:t xml:space="preserve"> </w:t>
-      </w:r>
-      <w:proofErr w:type="spellStart"/>
-      <w:r>
-        <w:t>include_docx_template</w:t>
-      </w:r>
-      <w:proofErr w:type="spellEnd"/>
-      <w:r>
         <w:t>(‘Authorship.docx’) }}</w:t>
       </w:r>
-    </w:p>
-    <w:p/>
-    <w:p>
-      <w:pPr>
-        <w:pStyle w:val="BodyText"/>
-      </w:pPr>
-    </w:p>
-    <w:p>
-      <w:pPr>
-        <w:pStyle w:val="NoSpacing"/>
-      </w:pPr>
     </w:p>
     <w:sectPr>
       <w:type w:val="continuous"/>
@@ -1930,6 +1928,18 @@
       <w:u w:val="single"/>
     </w:rPr>
   </w:style>
+  <w:style w:type="character" w:styleId="FollowedHyperlink">
+    <w:name w:val="FollowedHyperlink"/>
+    <w:basedOn w:val="DefaultParagraphFont"/>
+    <w:uiPriority w:val="99"/>
+    <w:semiHidden/>
+    <w:unhideWhenUsed/>
+    <w:rsid w:val="007C7979"/>
+    <w:rPr>
+      <w:color w:val="800080" w:themeColor="followedHyperlink"/>
+      <w:u w:val="single"/>
+    </w:rPr>
+  </w:style>
 </w:styles>
 </file>
 
@@ -2392,6 +2402,18 @@
     <w:rsid w:val="003B2FD8"/>
     <w:rPr>
       <w:color w:val="0000FF" w:themeColor="hyperlink"/>
+      <w:u w:val="single"/>
+    </w:rPr>
+  </w:style>
+  <w:style w:type="character" w:styleId="FollowedHyperlink">
+    <w:name w:val="FollowedHyperlink"/>
+    <w:basedOn w:val="DefaultParagraphFont"/>
+    <w:uiPriority w:val="99"/>
+    <w:semiHidden/>
+    <w:unhideWhenUsed/>
+    <w:rsid w:val="007C7979"/>
+    <w:rPr>
+      <w:color w:val="800080" w:themeColor="followedHyperlink"/>
       <w:u w:val="single"/>
     </w:rPr>
   </w:style>

</xml_diff>